<commit_message>
Fehler in Protokollen behoben
</commit_message>
<xml_diff>
--- a/Mitschriften/2015-01-14.docx
+++ b/Mitschriften/2015-01-14.docx
@@ -804,6 +804,17 @@
             <w:r>
               <w:t xml:space="preserve"> Information</w:t>
             </w:r>
+            <w:r>
+              <w:t xml:space="preserve"> </w:t>
+            </w:r>
+            <w:r>
+              <w:sym w:font="Wingdings" w:char="F0E0"/>
+            </w:r>
+            <w:r>
+              <w:t xml:space="preserve"> Done</w:t>
+            </w:r>
+            <w:bookmarkStart w:id="0" w:name="_GoBack"/>
+            <w:bookmarkEnd w:id="0"/>
           </w:p>
         </w:tc>
         <w:tc>
@@ -1058,10 +1069,7 @@
               <w:pStyle w:val="KopiedesTextkrpers"/>
             </w:pPr>
             <w:r>
-              <w:t>Fertigstellen der DV Konzepts</w:t>
-            </w:r>
-            <w:r>
-              <w:t xml:space="preserve"> </w:t>
+              <w:t xml:space="preserve">Fertigstellen der DV Konzepts </w:t>
             </w:r>
             <w:r>
               <w:sym w:font="Wingdings" w:char="F0E0"/>
@@ -1786,8 +1794,6 @@
             <w:r>
               <w:t xml:space="preserve">Urplanerstellung </w:t>
             </w:r>
-            <w:bookmarkStart w:id="0" w:name="_GoBack"/>
-            <w:bookmarkEnd w:id="0"/>
             <w:r>
               <w:t>realisieren</w:t>
             </w:r>
@@ -1986,7 +1992,7 @@
   <w:abstractNum w:abstractNumId="0">
     <w:nsid w:val="FFFFFF7F"/>
     <w:multiLevelType w:val="singleLevel"/>
-    <w:tmpl w:val="E8EAE06C"/>
+    <w:tmpl w:val="038A0E9A"/>
     <w:lvl w:ilvl="0">
       <w:start w:val="1"/>
       <w:numFmt w:val="decimal"/>
@@ -2003,7 +2009,7 @@
   <w:abstractNum w:abstractNumId="1">
     <w:nsid w:val="FFFFFF83"/>
     <w:multiLevelType w:val="singleLevel"/>
-    <w:tmpl w:val="CB2CD0F8"/>
+    <w:tmpl w:val="CE785ED2"/>
     <w:lvl w:ilvl="0">
       <w:start w:val="1"/>
       <w:numFmt w:val="bullet"/>
@@ -2023,7 +2029,7 @@
   <w:abstractNum w:abstractNumId="2">
     <w:nsid w:val="FFFFFF88"/>
     <w:multiLevelType w:val="singleLevel"/>
-    <w:tmpl w:val="CBAC22F8"/>
+    <w:tmpl w:val="82AEF3F0"/>
     <w:lvl w:ilvl="0">
       <w:start w:val="1"/>
       <w:numFmt w:val="decimal"/>
@@ -2040,7 +2046,7 @@
   <w:abstractNum w:abstractNumId="3">
     <w:nsid w:val="FFFFFF89"/>
     <w:multiLevelType w:val="singleLevel"/>
-    <w:tmpl w:val="0D8AACE8"/>
+    <w:tmpl w:val="804C5E5E"/>
     <w:lvl w:ilvl="0">
       <w:start w:val="1"/>
       <w:numFmt w:val="bullet"/>
@@ -3190,6 +3196,7 @@
   <w:rsids>
     <w:rsidRoot w:val="000B047E"/>
     <w:rsid w:val="000B047E"/>
+    <w:rsid w:val="00680B55"/>
     <w:rsid w:val="00764B94"/>
     <w:rsid w:val="007816A8"/>
     <w:rsid w:val="00D22285"/>

</xml_diff>